<commit_message>
Correcting inconsistent modelling of declarations and runtime representations, miscellaneous improvements
</commit_message>
<xml_diff>
--- a/documentation/Retroactive Aspect Weaving in Miraj.docx
+++ b/documentation/Retroactive Aspect Weaving in Miraj.docx
@@ -748,6 +748,210 @@
           <w:rFonts w:ascii="Courier New" w:hAnsi="Courier New"/>
           <w:sz w:val="20"/>
         </w:rPr>
+        <w:t xml:space="preserve">  </w:t>
+      </w:r>
+      <w:r>
+        <w:rPr>
+          <w:rFonts w:ascii="Courier New" w:hAnsi="Courier New"/>
+          <w:sz w:val="20"/>
+        </w:rPr>
+        <w:t>[</w:t>
+      </w:r>
+      <w:proofErr w:type="spellStart"/>
+      <w:proofErr w:type="gramStart"/>
+      <w:r>
+        <w:rPr>
+          <w:rFonts w:ascii="Courier New" w:hAnsi="Courier New"/>
+          <w:sz w:val="20"/>
+        </w:rPr>
+        <w:t>def</w:t>
+      </w:r>
+      <w:r>
+        <w:rPr>
+          <w:rFonts w:ascii="Courier New" w:hAnsi="Courier New"/>
+          <w:sz w:val="20"/>
+        </w:rPr>
+        <w:t>C</w:t>
+      </w:r>
+      <w:proofErr w:type="spellEnd"/>
+      <w:proofErr w:type="gramEnd"/>
+      <w:r>
+        <w:rPr>
+          <w:rFonts w:ascii="Courier New" w:hAnsi="Courier New"/>
+          <w:sz w:val="20"/>
+        </w:rPr>
+        <w:t xml:space="preserve"> (</w:t>
+      </w:r>
+      <w:r>
+        <w:rPr>
+          <w:rFonts w:ascii="Courier New" w:hAnsi="Courier New"/>
+          <w:sz w:val="20"/>
+        </w:rPr>
+        <w:t>d</w:t>
+      </w:r>
+      <w:r>
+        <w:rPr>
+          <w:rFonts w:ascii="Courier New" w:hAnsi="Courier New"/>
+          <w:sz w:val="20"/>
+        </w:rPr>
+        <w:t xml:space="preserve"> </w:t>
+      </w:r>
+      <w:proofErr w:type="spellStart"/>
+      <w:r>
+        <w:rPr>
+          <w:rFonts w:ascii="Courier New" w:hAnsi="Courier New"/>
+          <w:sz w:val="20"/>
+        </w:rPr>
+        <w:t>defC</w:t>
+      </w:r>
+      <w:proofErr w:type="spellEnd"/>
+      <w:r>
+        <w:rPr>
+          <w:rFonts w:ascii="Courier New" w:hAnsi="Courier New"/>
+          <w:sz w:val="20"/>
+        </w:rPr>
+        <w:t>?) (</w:t>
+      </w:r>
+      <w:proofErr w:type="gramStart"/>
+      <w:r>
+        <w:rPr>
+          <w:rFonts w:ascii="Courier New" w:hAnsi="Courier New"/>
+          <w:sz w:val="20"/>
+        </w:rPr>
+        <w:t>in</w:t>
+      </w:r>
+      <w:proofErr w:type="gramEnd"/>
+      <w:r>
+        <w:rPr>
+          <w:rFonts w:ascii="Courier New" w:hAnsi="Courier New"/>
+          <w:sz w:val="20"/>
+        </w:rPr>
+        <w:t xml:space="preserve"> </w:t>
+      </w:r>
+      <w:proofErr w:type="spellStart"/>
+      <w:r>
+        <w:rPr>
+          <w:rFonts w:ascii="Courier New" w:hAnsi="Courier New"/>
+          <w:sz w:val="20"/>
+        </w:rPr>
+        <w:t>ExprC</w:t>
+      </w:r>
+      <w:proofErr w:type="spellEnd"/>
+      <w:r>
+        <w:rPr>
+          <w:rFonts w:ascii="Courier New" w:hAnsi="Courier New"/>
+          <w:sz w:val="20"/>
+        </w:rPr>
+        <w:t>?)]</w:t>
+      </w:r>
+    </w:p>
+    <w:p>
+      <w:pPr>
+        <w:rPr>
+          <w:rFonts w:ascii="Courier New" w:hAnsi="Courier New"/>
+          <w:sz w:val="20"/>
+        </w:rPr>
+      </w:pPr>
+      <w:r>
+        <w:rPr>
+          <w:rFonts w:ascii="Courier New" w:hAnsi="Courier New"/>
+          <w:sz w:val="20"/>
+        </w:rPr>
+        <w:t xml:space="preserve"> </w:t>
+      </w:r>
+      <w:r>
+        <w:rPr>
+          <w:rFonts w:ascii="Courier New" w:hAnsi="Courier New"/>
+          <w:sz w:val="20"/>
+        </w:rPr>
+        <w:t xml:space="preserve"> </w:t>
+      </w:r>
+      <w:r>
+        <w:rPr>
+          <w:rFonts w:ascii="Courier New" w:hAnsi="Courier New"/>
+          <w:sz w:val="20"/>
+        </w:rPr>
+        <w:t>[</w:t>
+      </w:r>
+      <w:proofErr w:type="spellStart"/>
+      <w:proofErr w:type="gramStart"/>
+      <w:r>
+        <w:rPr>
+          <w:rFonts w:ascii="Courier New" w:hAnsi="Courier New"/>
+          <w:sz w:val="20"/>
+        </w:rPr>
+        <w:t>seqC</w:t>
+      </w:r>
+      <w:proofErr w:type="spellEnd"/>
+      <w:proofErr w:type="gramEnd"/>
+      <w:r>
+        <w:rPr>
+          <w:rFonts w:ascii="Courier New" w:hAnsi="Courier New"/>
+          <w:sz w:val="20"/>
+        </w:rPr>
+        <w:t xml:space="preserve"> (b1 </w:t>
+      </w:r>
+      <w:proofErr w:type="spellStart"/>
+      <w:r>
+        <w:rPr>
+          <w:rFonts w:ascii="Courier New" w:hAnsi="Courier New"/>
+          <w:sz w:val="20"/>
+        </w:rPr>
+        <w:t>ExprC</w:t>
+      </w:r>
+      <w:proofErr w:type="spellEnd"/>
+      <w:r>
+        <w:rPr>
+          <w:rFonts w:ascii="Courier New" w:hAnsi="Courier New"/>
+          <w:sz w:val="20"/>
+        </w:rPr>
+        <w:t>?) (</w:t>
+      </w:r>
+      <w:proofErr w:type="gramStart"/>
+      <w:r>
+        <w:rPr>
+          <w:rFonts w:ascii="Courier New" w:hAnsi="Courier New"/>
+          <w:sz w:val="20"/>
+        </w:rPr>
+        <w:t>b2</w:t>
+      </w:r>
+      <w:proofErr w:type="gramEnd"/>
+      <w:r>
+        <w:rPr>
+          <w:rFonts w:ascii="Courier New" w:hAnsi="Courier New"/>
+          <w:sz w:val="20"/>
+        </w:rPr>
+        <w:t xml:space="preserve"> </w:t>
+      </w:r>
+      <w:proofErr w:type="spellStart"/>
+      <w:r>
+        <w:rPr>
+          <w:rFonts w:ascii="Courier New" w:hAnsi="Courier New"/>
+          <w:sz w:val="20"/>
+        </w:rPr>
+        <w:t>ExprC</w:t>
+      </w:r>
+      <w:proofErr w:type="spellEnd"/>
+      <w:r>
+        <w:rPr>
+          <w:rFonts w:ascii="Courier New" w:hAnsi="Courier New"/>
+          <w:sz w:val="20"/>
+        </w:rPr>
+        <w:t>?)]</w:t>
+      </w:r>
+    </w:p>
+    <w:p>
+      <w:pPr>
+        <w:rPr>
+          <w:rFonts w:ascii="Courier New" w:hAnsi="Courier New"/>
+          <w:sz w:val="20"/>
+        </w:rPr>
+      </w:pPr>
+      <w:r>
+        <w:rPr>
+          <w:rFonts w:ascii="Courier New" w:hAnsi="Courier New"/>
+          <w:sz w:val="20"/>
+        </w:rPr>
         <w:t xml:space="preserve">  [</w:t>
       </w:r>
       <w:proofErr w:type="spellStart"/>
@@ -757,16 +961,16 @@
           <w:rFonts w:ascii="Courier New" w:hAnsi="Courier New"/>
           <w:sz w:val="20"/>
         </w:rPr>
-        <w:t>seqC</w:t>
-      </w:r>
-      <w:proofErr w:type="spellEnd"/>
-      <w:proofErr w:type="gramEnd"/>
-      <w:r>
-        <w:rPr>
-          <w:rFonts w:ascii="Courier New" w:hAnsi="Courier New"/>
-          <w:sz w:val="20"/>
-        </w:rPr>
-        <w:t xml:space="preserve"> (b1 </w:t>
+        <w:t>ifZeroOrLessC</w:t>
+      </w:r>
+      <w:proofErr w:type="spellEnd"/>
+      <w:proofErr w:type="gramEnd"/>
+      <w:r>
+        <w:rPr>
+          <w:rFonts w:ascii="Courier New" w:hAnsi="Courier New"/>
+          <w:sz w:val="20"/>
+        </w:rPr>
+        <w:t xml:space="preserve"> (c </w:t>
       </w:r>
       <w:proofErr w:type="spellStart"/>
       <w:r>
@@ -790,7 +994,7 @@
           <w:rFonts w:ascii="Courier New" w:hAnsi="Courier New"/>
           <w:sz w:val="20"/>
         </w:rPr>
-        <w:t>b2</w:t>
+        <w:t>t</w:t>
       </w:r>
       <w:proofErr w:type="gramEnd"/>
       <w:r>
@@ -814,6 +1018,38 @@
           <w:rFonts w:ascii="Courier New" w:hAnsi="Courier New"/>
           <w:sz w:val="20"/>
         </w:rPr>
+        <w:t>?) (</w:t>
+      </w:r>
+      <w:proofErr w:type="gramStart"/>
+      <w:r>
+        <w:rPr>
+          <w:rFonts w:ascii="Courier New" w:hAnsi="Courier New"/>
+          <w:sz w:val="20"/>
+        </w:rPr>
+        <w:t>f</w:t>
+      </w:r>
+      <w:proofErr w:type="gramEnd"/>
+      <w:r>
+        <w:rPr>
+          <w:rFonts w:ascii="Courier New" w:hAnsi="Courier New"/>
+          <w:sz w:val="20"/>
+        </w:rPr>
+        <w:t xml:space="preserve"> </w:t>
+      </w:r>
+      <w:proofErr w:type="spellStart"/>
+      <w:r>
+        <w:rPr>
+          <w:rFonts w:ascii="Courier New" w:hAnsi="Courier New"/>
+          <w:sz w:val="20"/>
+        </w:rPr>
+        <w:t>ExprC</w:t>
+      </w:r>
+      <w:proofErr w:type="spellEnd"/>
+      <w:r>
+        <w:rPr>
+          <w:rFonts w:ascii="Courier New" w:hAnsi="Courier New"/>
+          <w:sz w:val="20"/>
+        </w:rPr>
         <w:t>?)]</w:t>
       </w:r>
     </w:p>
@@ -829,6 +1065,92 @@
           <w:rFonts w:ascii="Courier New" w:hAnsi="Courier New"/>
           <w:sz w:val="20"/>
         </w:rPr>
+        <w:t xml:space="preserve">  </w:t>
+      </w:r>
+      <w:r>
+        <w:rPr>
+          <w:rFonts w:ascii="Courier New" w:hAnsi="Courier New"/>
+          <w:sz w:val="20"/>
+        </w:rPr>
+        <w:t>[</w:t>
+      </w:r>
+      <w:proofErr w:type="spellStart"/>
+      <w:proofErr w:type="gramStart"/>
+      <w:r>
+        <w:rPr>
+          <w:rFonts w:ascii="Courier New" w:hAnsi="Courier New"/>
+          <w:sz w:val="20"/>
+        </w:rPr>
+        <w:t>writeC</w:t>
+      </w:r>
+      <w:proofErr w:type="spellEnd"/>
+      <w:proofErr w:type="gramEnd"/>
+      <w:r>
+        <w:rPr>
+          <w:rFonts w:ascii="Courier New" w:hAnsi="Courier New"/>
+          <w:sz w:val="20"/>
+        </w:rPr>
+        <w:t xml:space="preserve"> </w:t>
+      </w:r>
+      <w:r>
+        <w:rPr>
+          <w:rFonts w:ascii="Courier New" w:hAnsi="Courier New"/>
+          <w:sz w:val="20"/>
+        </w:rPr>
+        <w:t xml:space="preserve">(l string?) </w:t>
+      </w:r>
+      <w:r>
+        <w:rPr>
+          <w:rFonts w:ascii="Courier New" w:hAnsi="Courier New"/>
+          <w:sz w:val="20"/>
+        </w:rPr>
+        <w:t>(</w:t>
+      </w:r>
+      <w:proofErr w:type="gramStart"/>
+      <w:r>
+        <w:rPr>
+          <w:rFonts w:ascii="Courier New" w:hAnsi="Courier New"/>
+          <w:sz w:val="20"/>
+        </w:rPr>
+        <w:t>v</w:t>
+      </w:r>
+      <w:proofErr w:type="gramEnd"/>
+      <w:r>
+        <w:rPr>
+          <w:rFonts w:ascii="Courier New" w:hAnsi="Courier New"/>
+          <w:sz w:val="20"/>
+        </w:rPr>
+        <w:t xml:space="preserve"> </w:t>
+      </w:r>
+      <w:proofErr w:type="spellStart"/>
+      <w:r>
+        <w:rPr>
+          <w:rFonts w:ascii="Courier New" w:hAnsi="Courier New"/>
+          <w:sz w:val="20"/>
+        </w:rPr>
+        <w:t>ExprC</w:t>
+      </w:r>
+      <w:proofErr w:type="spellEnd"/>
+      <w:r>
+        <w:rPr>
+          <w:rFonts w:ascii="Courier New" w:hAnsi="Courier New"/>
+          <w:sz w:val="20"/>
+        </w:rPr>
+        <w:t>?)]</w:t>
+      </w:r>
+    </w:p>
+    <w:p>
+      <w:pPr>
+        <w:rPr>
+          <w:rFonts w:ascii="Courier New" w:hAnsi="Courier New"/>
+          <w:sz w:val="20"/>
+        </w:rPr>
+      </w:pPr>
+      <w:r>
+        <w:rPr>
+          <w:rFonts w:ascii="Courier New" w:hAnsi="Courier New"/>
+          <w:sz w:val="20"/>
+        </w:rPr>
         <w:t xml:space="preserve">  [</w:t>
       </w:r>
       <w:proofErr w:type="spellStart"/>
@@ -838,16 +1160,274 @@
           <w:rFonts w:ascii="Courier New" w:hAnsi="Courier New"/>
           <w:sz w:val="20"/>
         </w:rPr>
-        <w:t>ifZeroOrLessC</w:t>
-      </w:r>
-      <w:proofErr w:type="spellEnd"/>
-      <w:proofErr w:type="gramEnd"/>
-      <w:r>
-        <w:rPr>
-          <w:rFonts w:ascii="Courier New" w:hAnsi="Courier New"/>
-          <w:sz w:val="20"/>
-        </w:rPr>
-        <w:t xml:space="preserve"> (c </w:t>
+        <w:t>readC</w:t>
+      </w:r>
+      <w:proofErr w:type="spellEnd"/>
+      <w:proofErr w:type="gramEnd"/>
+      <w:r>
+        <w:rPr>
+          <w:rFonts w:ascii="Courier New" w:hAnsi="Courier New"/>
+          <w:sz w:val="20"/>
+        </w:rPr>
+        <w:t xml:space="preserve"> (l string?)</w:t>
+      </w:r>
+      <w:r>
+        <w:rPr>
+          <w:rFonts w:ascii="Courier New" w:hAnsi="Courier New"/>
+          <w:sz w:val="20"/>
+        </w:rPr>
+        <w:t>]</w:t>
+      </w:r>
+    </w:p>
+    <w:p>
+      <w:pPr>
+        <w:rPr>
+          <w:rFonts w:ascii="Courier New" w:hAnsi="Courier New"/>
+          <w:sz w:val="20"/>
+        </w:rPr>
+      </w:pPr>
+      <w:r>
+        <w:rPr>
+          <w:rFonts w:ascii="Courier New" w:hAnsi="Courier New"/>
+          <w:sz w:val="20"/>
+        </w:rPr>
+        <w:t>)</w:t>
+      </w:r>
+    </w:p>
+    <w:p>
+      <w:pPr>
+        <w:rPr>
+          <w:rFonts w:ascii="Cambria"/>
+        </w:rPr>
+      </w:pPr>
+    </w:p>
+    <w:p>
+      <w:r>
+        <w:t xml:space="preserve">Note the </w:t>
+      </w:r>
+      <w:proofErr w:type="spellStart"/>
+      <w:r>
+        <w:t>writeC</w:t>
+      </w:r>
+      <w:proofErr w:type="spellEnd"/>
+      <w:r>
+        <w:t xml:space="preserve"> and </w:t>
+      </w:r>
+      <w:proofErr w:type="spellStart"/>
+      <w:r>
+        <w:t>readC</w:t>
+      </w:r>
+      <w:proofErr w:type="spellEnd"/>
+      <w:r>
+        <w:t xml:space="preserve"> expressions, for reading program input and writing program output, are included to ensure non-deterministi</w:t>
+      </w:r>
+      <w:r>
+        <w:t xml:space="preserve">c behaviour is modeled somehow. The read behaviour is pluggable, in that the interpreter delegates the </w:t>
+      </w:r>
+      <w:proofErr w:type="spellStart"/>
+      <w:r>
+        <w:t>readC</w:t>
+      </w:r>
+      <w:proofErr w:type="spellEnd"/>
+      <w:r>
+        <w:t xml:space="preserve"> expression to a boxed lambda:</w:t>
+      </w:r>
+    </w:p>
+    <w:p/>
+    <w:p>
+      <w:pPr>
+        <w:pStyle w:val="Code"/>
+      </w:pPr>
+      <w:r>
+        <w:t>(</w:t>
+      </w:r>
+      <w:proofErr w:type="gramStart"/>
+      <w:r>
+        <w:t>define</w:t>
+      </w:r>
+      <w:proofErr w:type="gramEnd"/>
+      <w:r>
+        <w:t xml:space="preserve"> read-source (box (lambda () (string-&gt;number (read-line)))))</w:t>
+      </w:r>
+    </w:p>
+    <w:p/>
+    <w:p>
+      <w:r>
+        <w:t>The need for this will be covered later on.</w:t>
+      </w:r>
+    </w:p>
+    <w:p/>
+    <w:p>
+      <w:r>
+        <w:t xml:space="preserve">The interpretation function’s signature </w:t>
+      </w:r>
+      <w:r>
+        <w:t xml:space="preserve">and some related </w:t>
+      </w:r>
+      <w:proofErr w:type="spellStart"/>
+      <w:r>
+        <w:t>datatypes</w:t>
+      </w:r>
+      <w:proofErr w:type="spellEnd"/>
+      <w:r>
+        <w:t>:</w:t>
+      </w:r>
+    </w:p>
+    <w:p/>
+    <w:p>
+      <w:pPr>
+        <w:rPr>
+          <w:rFonts w:ascii="Courier New" w:hAnsi="Courier New"/>
+          <w:sz w:val="20"/>
+        </w:rPr>
+      </w:pPr>
+      <w:r>
+        <w:rPr>
+          <w:rFonts w:ascii="Courier New" w:hAnsi="Courier New"/>
+          <w:sz w:val="20"/>
+        </w:rPr>
+        <w:t>(</w:t>
+      </w:r>
+      <w:proofErr w:type="gramStart"/>
+      <w:r>
+        <w:rPr>
+          <w:rFonts w:ascii="Courier New" w:hAnsi="Courier New"/>
+          <w:sz w:val="20"/>
+        </w:rPr>
+        <w:t>define</w:t>
+      </w:r>
+      <w:proofErr w:type="gramEnd"/>
+      <w:r>
+        <w:rPr>
+          <w:rFonts w:ascii="Courier New" w:hAnsi="Courier New"/>
+          <w:sz w:val="20"/>
+        </w:rPr>
+        <w:t xml:space="preserve">-type </w:t>
+      </w:r>
+      <w:proofErr w:type="spellStart"/>
+      <w:r>
+        <w:rPr>
+          <w:rFonts w:ascii="Courier New" w:hAnsi="Courier New"/>
+          <w:sz w:val="20"/>
+        </w:rPr>
+        <w:t>DefC</w:t>
+      </w:r>
+      <w:proofErr w:type="spellEnd"/>
+    </w:p>
+    <w:p>
+      <w:pPr>
+        <w:rPr>
+          <w:rFonts w:ascii="Courier New" w:hAnsi="Courier New"/>
+          <w:sz w:val="20"/>
+        </w:rPr>
+      </w:pPr>
+      <w:r>
+        <w:rPr>
+          <w:rFonts w:ascii="Courier New" w:hAnsi="Courier New"/>
+          <w:sz w:val="20"/>
+        </w:rPr>
+        <w:t xml:space="preserve">  [</w:t>
+      </w:r>
+      <w:proofErr w:type="spellStart"/>
+      <w:proofErr w:type="gramStart"/>
+      <w:r>
+        <w:rPr>
+          <w:rFonts w:ascii="Courier New" w:hAnsi="Courier New"/>
+          <w:sz w:val="20"/>
+        </w:rPr>
+        <w:t>bindC</w:t>
+      </w:r>
+      <w:proofErr w:type="spellEnd"/>
+      <w:proofErr w:type="gramEnd"/>
+      <w:r>
+        <w:rPr>
+          <w:rFonts w:ascii="Courier New" w:hAnsi="Courier New"/>
+          <w:sz w:val="20"/>
+        </w:rPr>
+        <w:t xml:space="preserve"> (name symbol?) (</w:t>
+      </w:r>
+      <w:proofErr w:type="gramStart"/>
+      <w:r>
+        <w:rPr>
+          <w:rFonts w:ascii="Courier New" w:hAnsi="Courier New"/>
+          <w:sz w:val="20"/>
+        </w:rPr>
+        <w:t>loc</w:t>
+      </w:r>
+      <w:proofErr w:type="gramEnd"/>
+      <w:r>
+        <w:rPr>
+          <w:rFonts w:ascii="Courier New" w:hAnsi="Courier New"/>
+          <w:sz w:val="20"/>
+        </w:rPr>
+        <w:t xml:space="preserve"> Location?)]</w:t>
+      </w:r>
+    </w:p>
+    <w:p>
+      <w:pPr>
+        <w:rPr>
+          <w:rFonts w:ascii="Courier New" w:hAnsi="Courier New"/>
+          <w:sz w:val="20"/>
+        </w:rPr>
+      </w:pPr>
+      <w:r>
+        <w:rPr>
+          <w:rFonts w:ascii="Courier New" w:hAnsi="Courier New"/>
+          <w:sz w:val="20"/>
+        </w:rPr>
+        <w:t xml:space="preserve">  [</w:t>
+      </w:r>
+      <w:proofErr w:type="spellStart"/>
+      <w:proofErr w:type="gramStart"/>
+      <w:r>
+        <w:rPr>
+          <w:rFonts w:ascii="Courier New" w:hAnsi="Courier New"/>
+          <w:sz w:val="20"/>
+        </w:rPr>
+        <w:t>funC</w:t>
+      </w:r>
+      <w:proofErr w:type="spellEnd"/>
+      <w:proofErr w:type="gramEnd"/>
+      <w:r>
+        <w:rPr>
+          <w:rFonts w:ascii="Courier New" w:hAnsi="Courier New"/>
+          <w:sz w:val="20"/>
+        </w:rPr>
+        <w:t xml:space="preserve"> (name symbol?) (</w:t>
+      </w:r>
+      <w:proofErr w:type="spellStart"/>
+      <w:proofErr w:type="gramStart"/>
+      <w:r>
+        <w:rPr>
+          <w:rFonts w:ascii="Courier New" w:hAnsi="Courier New"/>
+          <w:sz w:val="20"/>
+        </w:rPr>
+        <w:t>arg</w:t>
+      </w:r>
+      <w:proofErr w:type="spellEnd"/>
+      <w:proofErr w:type="gramEnd"/>
+      <w:r>
+        <w:rPr>
+          <w:rFonts w:ascii="Courier New" w:hAnsi="Courier New"/>
+          <w:sz w:val="20"/>
+        </w:rPr>
+        <w:t xml:space="preserve"> symbol?) (</w:t>
+      </w:r>
+      <w:proofErr w:type="gramStart"/>
+      <w:r>
+        <w:rPr>
+          <w:rFonts w:ascii="Courier New" w:hAnsi="Courier New"/>
+          <w:sz w:val="20"/>
+        </w:rPr>
+        <w:t>body</w:t>
+      </w:r>
+      <w:proofErr w:type="gramEnd"/>
+      <w:r>
+        <w:rPr>
+          <w:rFonts w:ascii="Courier New" w:hAnsi="Courier New"/>
+          <w:sz w:val="20"/>
+        </w:rPr>
+        <w:t xml:space="preserve"> </w:t>
       </w:r>
       <w:proofErr w:type="spellStart"/>
       <w:r>
@@ -863,1138 +1443,532 @@
           <w:rFonts w:ascii="Courier New" w:hAnsi="Courier New"/>
           <w:sz w:val="20"/>
         </w:rPr>
+        <w:t>?)]</w:t>
+      </w:r>
+      <w:r>
+        <w:rPr>
+          <w:rFonts w:ascii="Courier New" w:hAnsi="Courier New"/>
+          <w:sz w:val="20"/>
+        </w:rPr>
+        <w:t>)</w:t>
+      </w:r>
+    </w:p>
+    <w:p>
+      <w:pPr>
+        <w:rPr>
+          <w:rFonts w:ascii="Courier New" w:hAnsi="Courier New"/>
+          <w:sz w:val="20"/>
+        </w:rPr>
+      </w:pPr>
+    </w:p>
+    <w:p>
+      <w:pPr>
+        <w:rPr>
+          <w:rFonts w:ascii="Courier New" w:hAnsi="Courier New"/>
+          <w:sz w:val="20"/>
+        </w:rPr>
+      </w:pPr>
+      <w:r>
+        <w:rPr>
+          <w:rFonts w:ascii="Courier New" w:hAnsi="Courier New"/>
+          <w:sz w:val="20"/>
+        </w:rPr>
+        <w:t>(</w:t>
+      </w:r>
+      <w:proofErr w:type="gramStart"/>
+      <w:r>
+        <w:rPr>
+          <w:rFonts w:ascii="Courier New" w:hAnsi="Courier New"/>
+          <w:sz w:val="20"/>
+        </w:rPr>
+        <w:t>define</w:t>
+      </w:r>
+      <w:proofErr w:type="gramEnd"/>
+      <w:r>
+        <w:rPr>
+          <w:rFonts w:ascii="Courier New" w:hAnsi="Courier New"/>
+          <w:sz w:val="20"/>
+        </w:rPr>
+        <w:t xml:space="preserve"> </w:t>
+      </w:r>
+      <w:proofErr w:type="spellStart"/>
+      <w:r>
+        <w:rPr>
+          <w:rFonts w:ascii="Courier New" w:hAnsi="Courier New"/>
+          <w:sz w:val="20"/>
+        </w:rPr>
+        <w:t>Env</w:t>
+      </w:r>
+      <w:proofErr w:type="spellEnd"/>
+      <w:r>
+        <w:rPr>
+          <w:rFonts w:ascii="Courier New" w:hAnsi="Courier New"/>
+          <w:sz w:val="20"/>
+        </w:rPr>
+        <w:t>? (</w:t>
+      </w:r>
+      <w:proofErr w:type="gramStart"/>
+      <w:r>
+        <w:rPr>
+          <w:rFonts w:ascii="Courier New" w:hAnsi="Courier New"/>
+          <w:sz w:val="20"/>
+        </w:rPr>
+        <w:t>curry</w:t>
+      </w:r>
+      <w:proofErr w:type="gramEnd"/>
+      <w:r>
+        <w:rPr>
+          <w:rFonts w:ascii="Courier New" w:hAnsi="Courier New"/>
+          <w:sz w:val="20"/>
+        </w:rPr>
+        <w:t xml:space="preserve"> </w:t>
+      </w:r>
+      <w:proofErr w:type="spellStart"/>
+      <w:r>
+        <w:rPr>
+          <w:rFonts w:ascii="Courier New" w:hAnsi="Courier New"/>
+          <w:sz w:val="20"/>
+        </w:rPr>
+        <w:t>andmap</w:t>
+      </w:r>
+      <w:proofErr w:type="spellEnd"/>
+      <w:r>
+        <w:rPr>
+          <w:rFonts w:ascii="Courier New" w:hAnsi="Courier New"/>
+          <w:sz w:val="20"/>
+        </w:rPr>
+        <w:t xml:space="preserve"> </w:t>
+      </w:r>
+      <w:proofErr w:type="spellStart"/>
+      <w:r>
+        <w:rPr>
+          <w:rFonts w:ascii="Courier New" w:hAnsi="Courier New"/>
+          <w:sz w:val="20"/>
+        </w:rPr>
+        <w:t>DefC</w:t>
+      </w:r>
+      <w:proofErr w:type="spellEnd"/>
+      <w:r>
+        <w:rPr>
+          <w:rFonts w:ascii="Courier New" w:hAnsi="Courier New"/>
+          <w:sz w:val="20"/>
+        </w:rPr>
+        <w:t>?))</w:t>
+      </w:r>
+    </w:p>
+    <w:p>
+      <w:pPr>
+        <w:rPr>
+          <w:rFonts w:ascii="Courier New" w:hAnsi="Courier New"/>
+          <w:sz w:val="20"/>
+        </w:rPr>
+      </w:pPr>
+    </w:p>
+    <w:p>
+      <w:pPr>
+        <w:rPr>
+          <w:rFonts w:ascii="Courier New" w:hAnsi="Courier New"/>
+          <w:sz w:val="20"/>
+        </w:rPr>
+      </w:pPr>
+    </w:p>
+    <w:p>
+      <w:pPr>
+        <w:rPr>
+          <w:rFonts w:ascii="Courier New" w:hAnsi="Courier New"/>
+          <w:sz w:val="20"/>
+        </w:rPr>
+      </w:pPr>
+    </w:p>
+    <w:p>
+      <w:pPr>
+        <w:rPr>
+          <w:rFonts w:ascii="Courier New" w:hAnsi="Courier New"/>
+          <w:sz w:val="20"/>
+        </w:rPr>
+      </w:pPr>
+    </w:p>
+    <w:p>
+      <w:pPr>
+        <w:rPr>
+          <w:rFonts w:ascii="Courier New" w:hAnsi="Courier New"/>
+          <w:sz w:val="20"/>
+        </w:rPr>
+      </w:pPr>
+      <w:r>
+        <w:rPr>
+          <w:rFonts w:ascii="Courier New" w:hAnsi="Courier New"/>
+          <w:sz w:val="20"/>
+        </w:rPr>
+        <w:t>(</w:t>
+      </w:r>
+      <w:proofErr w:type="gramStart"/>
+      <w:r>
+        <w:rPr>
+          <w:rFonts w:ascii="Courier New" w:hAnsi="Courier New"/>
+          <w:sz w:val="20"/>
+        </w:rPr>
+        <w:t>define</w:t>
+      </w:r>
+      <w:proofErr w:type="gramEnd"/>
+      <w:r>
+        <w:rPr>
+          <w:rFonts w:ascii="Courier New" w:hAnsi="Courier New"/>
+          <w:sz w:val="20"/>
+        </w:rPr>
+        <w:t>-type Storage</w:t>
+      </w:r>
+    </w:p>
+    <w:p>
+      <w:pPr>
+        <w:rPr>
+          <w:rFonts w:ascii="Courier New" w:hAnsi="Courier New"/>
+          <w:sz w:val="20"/>
+        </w:rPr>
+      </w:pPr>
+      <w:r>
+        <w:rPr>
+          <w:rFonts w:ascii="Courier New" w:hAnsi="Courier New"/>
+          <w:sz w:val="20"/>
+        </w:rPr>
+        <w:t xml:space="preserve">  [</w:t>
+      </w:r>
+      <w:proofErr w:type="gramStart"/>
+      <w:r>
+        <w:rPr>
+          <w:rFonts w:ascii="Courier New" w:hAnsi="Courier New"/>
+          <w:sz w:val="20"/>
+        </w:rPr>
+        <w:t>cell</w:t>
+      </w:r>
+      <w:proofErr w:type="gramEnd"/>
+      <w:r>
+        <w:rPr>
+          <w:rFonts w:ascii="Courier New" w:hAnsi="Courier New"/>
+          <w:sz w:val="20"/>
+        </w:rPr>
+        <w:t xml:space="preserve"> (location </w:t>
+      </w:r>
+      <w:proofErr w:type="spellStart"/>
+      <w:r>
+        <w:rPr>
+          <w:rFonts w:ascii="Courier New" w:hAnsi="Courier New"/>
+          <w:sz w:val="20"/>
+        </w:rPr>
+        <w:t>Location</w:t>
+      </w:r>
+      <w:proofErr w:type="spellEnd"/>
+      <w:r>
+        <w:rPr>
+          <w:rFonts w:ascii="Courier New" w:hAnsi="Courier New"/>
+          <w:sz w:val="20"/>
+        </w:rPr>
         <w:t>?) (</w:t>
       </w:r>
-      <w:proofErr w:type="gramStart"/>
-      <w:r>
-        <w:rPr>
-          <w:rFonts w:ascii="Courier New" w:hAnsi="Courier New"/>
-          <w:sz w:val="20"/>
-        </w:rPr>
-        <w:t>t</w:t>
-      </w:r>
-      <w:proofErr w:type="gramEnd"/>
-      <w:r>
-        <w:rPr>
-          <w:rFonts w:ascii="Courier New" w:hAnsi="Courier New"/>
-          <w:sz w:val="20"/>
-        </w:rPr>
-        <w:t xml:space="preserve"> </w:t>
-      </w:r>
-      <w:proofErr w:type="spellStart"/>
-      <w:r>
-        <w:rPr>
-          <w:rFonts w:ascii="Courier New" w:hAnsi="Courier New"/>
-          <w:sz w:val="20"/>
-        </w:rPr>
+      <w:proofErr w:type="spellStart"/>
+      <w:proofErr w:type="gramStart"/>
+      <w:r>
+        <w:rPr>
+          <w:rFonts w:ascii="Courier New" w:hAnsi="Courier New"/>
+          <w:sz w:val="20"/>
+        </w:rPr>
+        <w:t>val</w:t>
+      </w:r>
+      <w:proofErr w:type="spellEnd"/>
+      <w:proofErr w:type="gramEnd"/>
+      <w:r>
+        <w:rPr>
+          <w:rFonts w:ascii="Courier New" w:hAnsi="Courier New"/>
+          <w:sz w:val="20"/>
+        </w:rPr>
+        <w:t xml:space="preserve"> Value?)])</w:t>
+      </w:r>
+    </w:p>
+    <w:p>
+      <w:pPr>
+        <w:rPr>
+          <w:rFonts w:ascii="Courier New" w:hAnsi="Courier New"/>
+          <w:sz w:val="20"/>
+        </w:rPr>
+      </w:pPr>
+      <w:r>
+        <w:rPr>
+          <w:rFonts w:ascii="Courier New" w:hAnsi="Courier New"/>
+          <w:sz w:val="20"/>
+        </w:rPr>
+        <w:t>(</w:t>
+      </w:r>
+      <w:proofErr w:type="gramStart"/>
+      <w:r>
+        <w:rPr>
+          <w:rFonts w:ascii="Courier New" w:hAnsi="Courier New"/>
+          <w:sz w:val="20"/>
+        </w:rPr>
+        <w:t>define</w:t>
+      </w:r>
+      <w:proofErr w:type="gramEnd"/>
+      <w:r>
+        <w:rPr>
+          <w:rFonts w:ascii="Courier New" w:hAnsi="Courier New"/>
+          <w:sz w:val="20"/>
+        </w:rPr>
+        <w:t xml:space="preserve"> Store? (</w:t>
+      </w:r>
+      <w:proofErr w:type="gramStart"/>
+      <w:r>
+        <w:rPr>
+          <w:rFonts w:ascii="Courier New" w:hAnsi="Courier New"/>
+          <w:sz w:val="20"/>
+        </w:rPr>
+        <w:t>curry</w:t>
+      </w:r>
+      <w:proofErr w:type="gramEnd"/>
+      <w:r>
+        <w:rPr>
+          <w:rFonts w:ascii="Courier New" w:hAnsi="Courier New"/>
+          <w:sz w:val="20"/>
+        </w:rPr>
+        <w:t xml:space="preserve"> </w:t>
+      </w:r>
+      <w:proofErr w:type="spellStart"/>
+      <w:r>
+        <w:rPr>
+          <w:rFonts w:ascii="Courier New" w:hAnsi="Courier New"/>
+          <w:sz w:val="20"/>
+        </w:rPr>
+        <w:t>andmap</w:t>
+      </w:r>
+      <w:proofErr w:type="spellEnd"/>
+      <w:r>
+        <w:rPr>
+          <w:rFonts w:ascii="Courier New" w:hAnsi="Courier New"/>
+          <w:sz w:val="20"/>
+        </w:rPr>
+        <w:t xml:space="preserve"> Storage?))</w:t>
+      </w:r>
+    </w:p>
+    <w:p>
+      <w:pPr>
+        <w:pStyle w:val="Code"/>
+      </w:pPr>
+    </w:p>
+    <w:p>
+      <w:pPr>
+        <w:pStyle w:val="Code"/>
+      </w:pPr>
+      <w:r>
+        <w:t>(</w:t>
+      </w:r>
+      <w:proofErr w:type="gramStart"/>
+      <w:r>
+        <w:t>define</w:t>
+      </w:r>
+      <w:proofErr w:type="gramEnd"/>
+      <w:r>
+        <w:t>-type Result</w:t>
+      </w:r>
+    </w:p>
+    <w:p>
+      <w:pPr>
+        <w:pStyle w:val="Code"/>
+      </w:pPr>
+      <w:r>
+        <w:t xml:space="preserve">  [</w:t>
+      </w:r>
+      <w:proofErr w:type="gramStart"/>
+      <w:r>
+        <w:t>v</w:t>
+      </w:r>
+      <w:proofErr w:type="gramEnd"/>
+      <w:r>
+        <w:t>*s (v Value?) (</w:t>
+      </w:r>
+      <w:proofErr w:type="gramStart"/>
+      <w:r>
+        <w:t>s</w:t>
+      </w:r>
+      <w:proofErr w:type="gramEnd"/>
+      <w:r>
+        <w:t xml:space="preserve"> Store?)])</w:t>
+      </w:r>
+    </w:p>
+    <w:p>
+      <w:pPr>
+        <w:pStyle w:val="Code"/>
+      </w:pPr>
+    </w:p>
+    <w:p>
+      <w:pPr>
+        <w:pStyle w:val="Code"/>
+      </w:pPr>
+      <w:r>
+        <w:t>;</w:t>
+      </w:r>
+      <w:r>
+        <w:t xml:space="preserve"> The usual recursive interpretation function</w:t>
+      </w:r>
+    </w:p>
+    <w:p>
+      <w:pPr>
+        <w:pStyle w:val="Code"/>
+      </w:pPr>
+      <w:r>
+        <w:t>(</w:t>
+      </w:r>
+      <w:proofErr w:type="gramStart"/>
+      <w:r>
+        <w:t>define</w:t>
+      </w:r>
+      <w:proofErr w:type="gramEnd"/>
+      <w:r>
+        <w:t xml:space="preserve"> (</w:t>
+      </w:r>
+      <w:proofErr w:type="spellStart"/>
+      <w:r>
+        <w:t>interp</w:t>
+      </w:r>
+      <w:proofErr w:type="spellEnd"/>
+      <w:r>
+        <w:t xml:space="preserve"> [</w:t>
+      </w:r>
+      <w:proofErr w:type="spellStart"/>
+      <w:r>
+        <w:t>expr</w:t>
+      </w:r>
+      <w:proofErr w:type="spellEnd"/>
+      <w:r>
+        <w:t xml:space="preserve"> </w:t>
+      </w:r>
+      <w:proofErr w:type="spellStart"/>
+      <w:r>
         <w:t>ExprC</w:t>
       </w:r>
       <w:proofErr w:type="spellEnd"/>
       <w:r>
-        <w:rPr>
-          <w:rFonts w:ascii="Courier New" w:hAnsi="Courier New"/>
-          <w:sz w:val="20"/>
-        </w:rPr>
-        <w:t>?) (</w:t>
-      </w:r>
-      <w:proofErr w:type="gramStart"/>
-      <w:r>
-        <w:rPr>
-          <w:rFonts w:ascii="Courier New" w:hAnsi="Courier New"/>
-          <w:sz w:val="20"/>
-        </w:rPr>
-        <w:t>f</w:t>
-      </w:r>
-      <w:proofErr w:type="gramEnd"/>
-      <w:r>
-        <w:rPr>
-          <w:rFonts w:ascii="Courier New" w:hAnsi="Courier New"/>
-          <w:sz w:val="20"/>
-        </w:rPr>
-        <w:t xml:space="preserve"> </w:t>
-      </w:r>
-      <w:proofErr w:type="spellStart"/>
-      <w:r>
-        <w:rPr>
-          <w:rFonts w:ascii="Courier New" w:hAnsi="Courier New"/>
-          <w:sz w:val="20"/>
-        </w:rPr>
+        <w:t>?] [</w:t>
+      </w:r>
+      <w:proofErr w:type="spellStart"/>
+      <w:proofErr w:type="gramStart"/>
+      <w:r>
+        <w:t>env</w:t>
+      </w:r>
+      <w:proofErr w:type="spellEnd"/>
+      <w:proofErr w:type="gramEnd"/>
+      <w:r>
+        <w:t xml:space="preserve"> </w:t>
+      </w:r>
+      <w:proofErr w:type="spellStart"/>
+      <w:r>
+        <w:t>Env</w:t>
+      </w:r>
+      <w:proofErr w:type="spellEnd"/>
+      <w:r>
+        <w:t>?] [</w:t>
+      </w:r>
+      <w:proofErr w:type="spellStart"/>
+      <w:proofErr w:type="gramStart"/>
+      <w:r>
+        <w:t>sto</w:t>
+      </w:r>
+      <w:proofErr w:type="spellEnd"/>
+      <w:proofErr w:type="gramEnd"/>
+      <w:r>
+        <w:t xml:space="preserve"> Store?]) Result?</w:t>
+      </w:r>
+    </w:p>
+    <w:p>
+      <w:pPr>
+        <w:pStyle w:val="Code"/>
+      </w:pPr>
+      <w:r>
+        <w:t xml:space="preserve">  ...)</w:t>
+      </w:r>
+    </w:p>
+    <w:p>
+      <w:pPr>
+        <w:pStyle w:val="Code"/>
+      </w:pPr>
+    </w:p>
+    <w:p>
+      <w:pPr>
+        <w:pStyle w:val="Code"/>
+      </w:pPr>
+      <w:r>
+        <w:t xml:space="preserve"> </w:t>
+      </w:r>
+      <w:r>
+        <w:t>(</w:t>
+      </w:r>
+      <w:proofErr w:type="gramStart"/>
+      <w:r>
+        <w:t>define</w:t>
+      </w:r>
+      <w:proofErr w:type="gramEnd"/>
+      <w:r>
+        <w:t xml:space="preserve"> (</w:t>
+      </w:r>
+      <w:proofErr w:type="spellStart"/>
+      <w:r>
+        <w:t>interp</w:t>
+      </w:r>
+      <w:proofErr w:type="spellEnd"/>
+      <w:r>
+        <w:t>-program [</w:t>
+      </w:r>
+      <w:r>
+        <w:t>exp</w:t>
+      </w:r>
+      <w:r>
+        <w:t xml:space="preserve"> </w:t>
+      </w:r>
+      <w:proofErr w:type="spellStart"/>
+      <w:r>
         <w:t>ExprC</w:t>
       </w:r>
       <w:proofErr w:type="spellEnd"/>
       <w:r>
-        <w:rPr>
-          <w:rFonts w:ascii="Courier New" w:hAnsi="Courier New"/>
-          <w:sz w:val="20"/>
-        </w:rPr>
-        <w:t>?)]</w:t>
-      </w:r>
-    </w:p>
-    <w:p>
-      <w:pPr>
-        <w:rPr>
-          <w:rFonts w:ascii="Courier New" w:hAnsi="Courier New"/>
-          <w:sz w:val="20"/>
-        </w:rPr>
-      </w:pPr>
-      <w:r>
-        <w:rPr>
-          <w:rFonts w:ascii="Courier New" w:hAnsi="Courier New"/>
-          <w:sz w:val="20"/>
-        </w:rPr>
+        <w:t>?])</w:t>
+      </w:r>
+    </w:p>
+    <w:p>
+      <w:pPr>
+        <w:pStyle w:val="Code"/>
+      </w:pPr>
+      <w:r>
         <w:t xml:space="preserve">  </w:t>
       </w:r>
       <w:r>
-        <w:rPr>
-          <w:rFonts w:ascii="Courier New" w:hAnsi="Courier New"/>
-          <w:sz w:val="20"/>
-        </w:rPr>
-        <w:t>[</w:t>
-      </w:r>
-      <w:proofErr w:type="spellStart"/>
-      <w:proofErr w:type="gramStart"/>
-      <w:r>
-        <w:rPr>
-          <w:rFonts w:ascii="Courier New" w:hAnsi="Courier New"/>
-          <w:sz w:val="20"/>
-        </w:rPr>
-        <w:t>writeC</w:t>
-      </w:r>
-      <w:proofErr w:type="spellEnd"/>
-      <w:proofErr w:type="gramEnd"/>
-      <w:r>
-        <w:rPr>
-          <w:rFonts w:ascii="Courier New" w:hAnsi="Courier New"/>
-          <w:sz w:val="20"/>
-        </w:rPr>
-        <w:t xml:space="preserve"> (v </w:t>
-      </w:r>
-      <w:proofErr w:type="spellStart"/>
-      <w:r>
-        <w:rPr>
-          <w:rFonts w:ascii="Courier New" w:hAnsi="Courier New"/>
-          <w:sz w:val="20"/>
-        </w:rPr>
-        <w:t>ExprC</w:t>
-      </w:r>
-      <w:proofErr w:type="spellEnd"/>
-      <w:r>
-        <w:rPr>
-          <w:rFonts w:ascii="Courier New" w:hAnsi="Courier New"/>
-          <w:sz w:val="20"/>
-        </w:rPr>
-        <w:t>?)]</w:t>
-      </w:r>
-    </w:p>
-    <w:p>
-      <w:pPr>
-        <w:rPr>
-          <w:rFonts w:ascii="Courier New" w:hAnsi="Courier New"/>
-          <w:sz w:val="20"/>
-        </w:rPr>
-      </w:pPr>
-      <w:r>
-        <w:rPr>
-          <w:rFonts w:ascii="Courier New" w:hAnsi="Courier New"/>
-          <w:sz w:val="20"/>
-        </w:rPr>
-        <w:t xml:space="preserve">  [</w:t>
-      </w:r>
-      <w:proofErr w:type="spellStart"/>
-      <w:proofErr w:type="gramStart"/>
-      <w:r>
-        <w:rPr>
-          <w:rFonts w:ascii="Courier New" w:hAnsi="Courier New"/>
-          <w:sz w:val="20"/>
-        </w:rPr>
-        <w:t>readC</w:t>
-      </w:r>
-      <w:proofErr w:type="spellEnd"/>
-      <w:proofErr w:type="gramEnd"/>
-      <w:r>
-        <w:rPr>
-          <w:rFonts w:ascii="Courier New" w:hAnsi="Courier New"/>
-          <w:sz w:val="20"/>
-        </w:rPr>
-        <w:t>]</w:t>
-      </w:r>
-    </w:p>
-    <w:p>
-      <w:pPr>
-        <w:rPr>
-          <w:rFonts w:ascii="Courier New" w:hAnsi="Courier New"/>
-          <w:sz w:val="20"/>
-        </w:rPr>
-      </w:pPr>
-      <w:r>
-        <w:rPr>
-          <w:rFonts w:ascii="Courier New" w:hAnsi="Courier New"/>
-          <w:sz w:val="20"/>
-        </w:rPr>
+        <w:t>(</w:t>
+      </w:r>
+      <w:proofErr w:type="spellStart"/>
+      <w:r>
+        <w:t>interp</w:t>
+      </w:r>
+      <w:proofErr w:type="spellEnd"/>
+      <w:r>
+        <w:t xml:space="preserve"> exp</w:t>
+      </w:r>
+      <w:r>
+        <w:t xml:space="preserve"> </w:t>
+      </w:r>
+      <w:r>
+        <w:t>empty</w:t>
+      </w:r>
+      <w:r>
+        <w:t xml:space="preserve"> </w:t>
+      </w:r>
+      <w:r>
+        <w:t>empty</w:t>
+      </w:r>
+      <w:r>
         <w:t>)</w:t>
       </w:r>
-    </w:p>
-    <w:p>
-      <w:pPr>
-        <w:rPr>
-          <w:rFonts w:ascii="Cambria"/>
-        </w:rPr>
-      </w:pPr>
-    </w:p>
-    <w:p>
-      <w:r>
-        <w:t xml:space="preserve">Note the </w:t>
-      </w:r>
-      <w:proofErr w:type="spellStart"/>
-      <w:r>
-        <w:t>writeC</w:t>
-      </w:r>
-      <w:proofErr w:type="spellEnd"/>
-      <w:r>
-        <w:t xml:space="preserve"> and </w:t>
-      </w:r>
-      <w:proofErr w:type="spellStart"/>
-      <w:r>
-        <w:t>readC</w:t>
-      </w:r>
-      <w:proofErr w:type="spellEnd"/>
-      <w:r>
-        <w:t xml:space="preserve"> expressions, for reading program input and writing program output, are included to ensure non-deterministi</w:t>
-      </w:r>
-      <w:r>
-        <w:t xml:space="preserve">c behaviour is modeled somehow. The read behaviour is pluggable, in that the interpreter delegates the </w:t>
-      </w:r>
-      <w:proofErr w:type="spellStart"/>
-      <w:r>
-        <w:t>readC</w:t>
-      </w:r>
-      <w:proofErr w:type="spellEnd"/>
-      <w:r>
-        <w:t xml:space="preserve"> expression to a boxed lambda:</w:t>
+      <w:r>
+        <w:t>)</w:t>
       </w:r>
     </w:p>
     <w:p/>
     <w:p>
-      <w:pPr>
-        <w:pStyle w:val="Code"/>
-      </w:pPr>
-      <w:r>
-        <w:t>(</w:t>
-      </w:r>
-      <w:proofErr w:type="gramStart"/>
-      <w:r>
-        <w:t>define</w:t>
-      </w:r>
-      <w:proofErr w:type="gramEnd"/>
-      <w:r>
-        <w:t xml:space="preserve"> read-source (box (lambda () (string-&gt;number (read-line)))))</w:t>
-      </w:r>
-    </w:p>
-    <w:p/>
-    <w:p>
-      <w:r>
-        <w:t>The need for this will be covered later on.</w:t>
-      </w:r>
-    </w:p>
-    <w:p/>
-    <w:p>
-      <w:r>
-        <w:t xml:space="preserve">The interpretation function’s signature </w:t>
-      </w:r>
-      <w:r>
-        <w:t xml:space="preserve">and some related </w:t>
-      </w:r>
-      <w:proofErr w:type="spellStart"/>
-      <w:r>
-        <w:t>datatypes</w:t>
-      </w:r>
-      <w:proofErr w:type="spellEnd"/>
-      <w:r>
-        <w:t>:</w:t>
-      </w:r>
-    </w:p>
-    <w:p/>
-    <w:p>
-      <w:pPr>
-        <w:rPr>
-          <w:rFonts w:ascii="Courier New" w:hAnsi="Courier New"/>
-          <w:sz w:val="20"/>
-        </w:rPr>
-      </w:pPr>
-      <w:r>
-        <w:rPr>
-          <w:rFonts w:ascii="Courier New" w:hAnsi="Courier New"/>
-          <w:sz w:val="20"/>
-        </w:rPr>
-        <w:t>(</w:t>
-      </w:r>
-      <w:proofErr w:type="gramStart"/>
-      <w:r>
-        <w:rPr>
-          <w:rFonts w:ascii="Courier New" w:hAnsi="Courier New"/>
-          <w:sz w:val="20"/>
-        </w:rPr>
-        <w:t>define</w:t>
-      </w:r>
-      <w:proofErr w:type="gramEnd"/>
-      <w:r>
-        <w:rPr>
-          <w:rFonts w:ascii="Courier New" w:hAnsi="Courier New"/>
-          <w:sz w:val="20"/>
-        </w:rPr>
-        <w:t>-type Binding</w:t>
-      </w:r>
-    </w:p>
-    <w:p>
-      <w:pPr>
-        <w:rPr>
-          <w:rFonts w:ascii="Courier New" w:hAnsi="Courier New"/>
-          <w:sz w:val="20"/>
-        </w:rPr>
-      </w:pPr>
-      <w:r>
-        <w:rPr>
-          <w:rFonts w:ascii="Courier New" w:hAnsi="Courier New"/>
-          <w:sz w:val="20"/>
-        </w:rPr>
-        <w:t xml:space="preserve">  [</w:t>
-      </w:r>
-      <w:proofErr w:type="gramStart"/>
-      <w:r>
-        <w:rPr>
-          <w:rFonts w:ascii="Courier New" w:hAnsi="Courier New"/>
-          <w:sz w:val="20"/>
-        </w:rPr>
-        <w:t>bind</w:t>
-      </w:r>
-      <w:proofErr w:type="gramEnd"/>
-      <w:r>
-        <w:rPr>
-          <w:rFonts w:ascii="Courier New" w:hAnsi="Courier New"/>
-          <w:sz w:val="20"/>
-        </w:rPr>
-        <w:t xml:space="preserve"> (name symbol?) (</w:t>
-      </w:r>
-      <w:proofErr w:type="spellStart"/>
-      <w:proofErr w:type="gramStart"/>
-      <w:r>
-        <w:rPr>
-          <w:rFonts w:ascii="Courier New" w:hAnsi="Courier New"/>
-          <w:sz w:val="20"/>
-        </w:rPr>
-        <w:t>val</w:t>
-      </w:r>
-      <w:proofErr w:type="spellEnd"/>
-      <w:proofErr w:type="gramEnd"/>
-      <w:r>
-        <w:rPr>
-          <w:rFonts w:ascii="Courier New" w:hAnsi="Courier New"/>
-          <w:sz w:val="20"/>
-        </w:rPr>
-        <w:t xml:space="preserve"> Location?)])</w:t>
-      </w:r>
-    </w:p>
-    <w:p>
-      <w:pPr>
-        <w:rPr>
-          <w:rFonts w:ascii="Courier New" w:hAnsi="Courier New"/>
-          <w:sz w:val="20"/>
-        </w:rPr>
-      </w:pPr>
-      <w:r>
-        <w:rPr>
-          <w:rFonts w:ascii="Courier New" w:hAnsi="Courier New"/>
-          <w:sz w:val="20"/>
-        </w:rPr>
-        <w:t>(</w:t>
-      </w:r>
-      <w:proofErr w:type="gramStart"/>
-      <w:r>
-        <w:rPr>
-          <w:rFonts w:ascii="Courier New" w:hAnsi="Courier New"/>
-          <w:sz w:val="20"/>
-        </w:rPr>
-        <w:t>define</w:t>
-      </w:r>
-      <w:proofErr w:type="gramEnd"/>
-      <w:r>
-        <w:rPr>
-          <w:rFonts w:ascii="Courier New" w:hAnsi="Courier New"/>
-          <w:sz w:val="20"/>
-        </w:rPr>
-        <w:t xml:space="preserve"> </w:t>
-      </w:r>
-      <w:proofErr w:type="spellStart"/>
-      <w:r>
-        <w:rPr>
-          <w:rFonts w:ascii="Courier New" w:hAnsi="Courier New"/>
-          <w:sz w:val="20"/>
-        </w:rPr>
-        <w:t>Env</w:t>
-      </w:r>
-      <w:proofErr w:type="spellEnd"/>
-      <w:r>
-        <w:rPr>
-          <w:rFonts w:ascii="Courier New" w:hAnsi="Courier New"/>
-          <w:sz w:val="20"/>
-        </w:rPr>
-        <w:t>? (</w:t>
-      </w:r>
-      <w:proofErr w:type="gramStart"/>
-      <w:r>
-        <w:rPr>
-          <w:rFonts w:ascii="Courier New" w:hAnsi="Courier New"/>
-          <w:sz w:val="20"/>
-        </w:rPr>
-        <w:t>curry</w:t>
-      </w:r>
-      <w:proofErr w:type="gramEnd"/>
-      <w:r>
-        <w:rPr>
-          <w:rFonts w:ascii="Courier New" w:hAnsi="Courier New"/>
-          <w:sz w:val="20"/>
-        </w:rPr>
-        <w:t xml:space="preserve"> </w:t>
-      </w:r>
-      <w:proofErr w:type="spellStart"/>
-      <w:r>
-        <w:rPr>
-          <w:rFonts w:ascii="Courier New" w:hAnsi="Courier New"/>
-          <w:sz w:val="20"/>
-        </w:rPr>
-        <w:t>andmap</w:t>
-      </w:r>
-      <w:proofErr w:type="spellEnd"/>
-      <w:r>
-        <w:rPr>
-          <w:rFonts w:ascii="Courier New" w:hAnsi="Courier New"/>
-          <w:sz w:val="20"/>
-        </w:rPr>
-        <w:t xml:space="preserve"> Binding?))</w:t>
-      </w:r>
-    </w:p>
-    <w:p>
-      <w:pPr>
-        <w:rPr>
-          <w:rFonts w:ascii="Courier New" w:hAnsi="Courier New"/>
-          <w:sz w:val="20"/>
-        </w:rPr>
-      </w:pPr>
-    </w:p>
-    <w:p>
-      <w:pPr>
-        <w:rPr>
-          <w:rFonts w:ascii="Courier New" w:hAnsi="Courier New"/>
-          <w:sz w:val="20"/>
-        </w:rPr>
-      </w:pPr>
-      <w:r>
-        <w:rPr>
-          <w:rFonts w:ascii="Courier New" w:hAnsi="Courier New"/>
-          <w:sz w:val="20"/>
-        </w:rPr>
-        <w:t>(</w:t>
-      </w:r>
-      <w:proofErr w:type="gramStart"/>
-      <w:r>
-        <w:rPr>
-          <w:rFonts w:ascii="Courier New" w:hAnsi="Courier New"/>
-          <w:sz w:val="20"/>
-        </w:rPr>
-        <w:t>define</w:t>
-      </w:r>
-      <w:proofErr w:type="gramEnd"/>
-      <w:r>
-        <w:rPr>
-          <w:rFonts w:ascii="Courier New" w:hAnsi="Courier New"/>
-          <w:sz w:val="20"/>
-        </w:rPr>
-        <w:t xml:space="preserve">-type </w:t>
-      </w:r>
-      <w:proofErr w:type="spellStart"/>
-      <w:r>
-        <w:rPr>
-          <w:rFonts w:ascii="Courier New" w:hAnsi="Courier New"/>
-          <w:sz w:val="20"/>
-        </w:rPr>
-        <w:t>FunDefC</w:t>
-      </w:r>
-      <w:proofErr w:type="spellEnd"/>
-    </w:p>
-    <w:p>
-      <w:pPr>
-        <w:rPr>
-          <w:rFonts w:ascii="Courier New" w:hAnsi="Courier New"/>
-          <w:sz w:val="20"/>
-        </w:rPr>
-      </w:pPr>
-      <w:r>
-        <w:rPr>
-          <w:rFonts w:ascii="Courier New" w:hAnsi="Courier New"/>
-          <w:sz w:val="20"/>
-        </w:rPr>
-        <w:t xml:space="preserve">  [</w:t>
-      </w:r>
-      <w:proofErr w:type="spellStart"/>
-      <w:proofErr w:type="gramStart"/>
-      <w:r>
-        <w:rPr>
-          <w:rFonts w:ascii="Courier New" w:hAnsi="Courier New"/>
-          <w:sz w:val="20"/>
-        </w:rPr>
-        <w:t>fdC</w:t>
-      </w:r>
-      <w:proofErr w:type="spellEnd"/>
-      <w:proofErr w:type="gramEnd"/>
-      <w:r>
-        <w:rPr>
-          <w:rFonts w:ascii="Courier New" w:hAnsi="Courier New"/>
-          <w:sz w:val="20"/>
-        </w:rPr>
-        <w:t xml:space="preserve"> (name symbol?) (</w:t>
-      </w:r>
-      <w:proofErr w:type="spellStart"/>
-      <w:proofErr w:type="gramStart"/>
-      <w:r>
-        <w:rPr>
-          <w:rFonts w:ascii="Courier New" w:hAnsi="Courier New"/>
-          <w:sz w:val="20"/>
-        </w:rPr>
-        <w:t>arg</w:t>
-      </w:r>
-      <w:proofErr w:type="spellEnd"/>
-      <w:proofErr w:type="gramEnd"/>
-      <w:r>
-        <w:rPr>
-          <w:rFonts w:ascii="Courier New" w:hAnsi="Courier New"/>
-          <w:sz w:val="20"/>
-        </w:rPr>
-        <w:t xml:space="preserve"> symbol?) (</w:t>
-      </w:r>
-      <w:proofErr w:type="gramStart"/>
-      <w:r>
-        <w:rPr>
-          <w:rFonts w:ascii="Courier New" w:hAnsi="Courier New"/>
-          <w:sz w:val="20"/>
-        </w:rPr>
-        <w:t>body</w:t>
-      </w:r>
-      <w:proofErr w:type="gramEnd"/>
-      <w:r>
-        <w:rPr>
-          <w:rFonts w:ascii="Courier New" w:hAnsi="Courier New"/>
-          <w:sz w:val="20"/>
-        </w:rPr>
-        <w:t xml:space="preserve"> </w:t>
-      </w:r>
-      <w:proofErr w:type="spellStart"/>
-      <w:r>
-        <w:rPr>
-          <w:rFonts w:ascii="Courier New" w:hAnsi="Courier New"/>
-          <w:sz w:val="20"/>
-        </w:rPr>
-        <w:t>ExprC</w:t>
-      </w:r>
-      <w:proofErr w:type="spellEnd"/>
-      <w:r>
-        <w:rPr>
-          <w:rFonts w:ascii="Courier New" w:hAnsi="Courier New"/>
-          <w:sz w:val="20"/>
-        </w:rPr>
-        <w:t>?)])</w:t>
-      </w:r>
-    </w:p>
-    <w:p>
-      <w:pPr>
-        <w:rPr>
-          <w:rFonts w:ascii="Courier New" w:hAnsi="Courier New"/>
-          <w:sz w:val="20"/>
-        </w:rPr>
-      </w:pPr>
-      <w:r>
-        <w:rPr>
-          <w:rFonts w:ascii="Courier New" w:hAnsi="Courier New"/>
-          <w:sz w:val="20"/>
-        </w:rPr>
-        <w:t>(</w:t>
-      </w:r>
-      <w:proofErr w:type="gramStart"/>
-      <w:r>
-        <w:rPr>
-          <w:rFonts w:ascii="Courier New" w:hAnsi="Courier New"/>
-          <w:sz w:val="20"/>
-        </w:rPr>
-        <w:t>define</w:t>
-      </w:r>
-      <w:proofErr w:type="gramEnd"/>
-      <w:r>
-        <w:rPr>
-          <w:rFonts w:ascii="Courier New" w:hAnsi="Courier New"/>
-          <w:sz w:val="20"/>
-        </w:rPr>
-        <w:t xml:space="preserve"> </w:t>
-      </w:r>
-      <w:proofErr w:type="spellStart"/>
-      <w:r>
-        <w:rPr>
-          <w:rFonts w:ascii="Courier New" w:hAnsi="Courier New"/>
-          <w:sz w:val="20"/>
-        </w:rPr>
-        <w:t>FunEnv</w:t>
-      </w:r>
-      <w:proofErr w:type="spellEnd"/>
-      <w:r>
-        <w:rPr>
-          <w:rFonts w:ascii="Courier New" w:hAnsi="Courier New"/>
-          <w:sz w:val="20"/>
-        </w:rPr>
-        <w:t>? (</w:t>
-      </w:r>
-      <w:proofErr w:type="gramStart"/>
-      <w:r>
-        <w:rPr>
-          <w:rFonts w:ascii="Courier New" w:hAnsi="Courier New"/>
-          <w:sz w:val="20"/>
-        </w:rPr>
-        <w:t>curry</w:t>
-      </w:r>
-      <w:proofErr w:type="gramEnd"/>
-      <w:r>
-        <w:rPr>
-          <w:rFonts w:ascii="Courier New" w:hAnsi="Courier New"/>
-          <w:sz w:val="20"/>
-        </w:rPr>
-        <w:t xml:space="preserve"> </w:t>
-      </w:r>
-      <w:proofErr w:type="spellStart"/>
-      <w:r>
-        <w:rPr>
-          <w:rFonts w:ascii="Courier New" w:hAnsi="Courier New"/>
-          <w:sz w:val="20"/>
-        </w:rPr>
-        <w:t>andmap</w:t>
-      </w:r>
-      <w:proofErr w:type="spellEnd"/>
-      <w:r>
-        <w:rPr>
-          <w:rFonts w:ascii="Courier New" w:hAnsi="Courier New"/>
-          <w:sz w:val="20"/>
-        </w:rPr>
-        <w:t xml:space="preserve"> </w:t>
-      </w:r>
-      <w:proofErr w:type="spellStart"/>
-      <w:r>
-        <w:rPr>
-          <w:rFonts w:ascii="Courier New" w:hAnsi="Courier New"/>
-          <w:sz w:val="20"/>
-        </w:rPr>
-        <w:t>FunDefC</w:t>
-      </w:r>
-      <w:proofErr w:type="spellEnd"/>
-      <w:r>
-        <w:rPr>
-          <w:rFonts w:ascii="Courier New" w:hAnsi="Courier New"/>
-          <w:sz w:val="20"/>
-        </w:rPr>
-        <w:t>?))</w:t>
-      </w:r>
-    </w:p>
-    <w:p>
-      <w:pPr>
-        <w:rPr>
-          <w:rFonts w:ascii="Courier New" w:hAnsi="Courier New"/>
-          <w:sz w:val="20"/>
-        </w:rPr>
-      </w:pPr>
-    </w:p>
-    <w:p>
-      <w:pPr>
-        <w:rPr>
-          <w:rFonts w:ascii="Courier New" w:hAnsi="Courier New"/>
-          <w:sz w:val="20"/>
-        </w:rPr>
-      </w:pPr>
-      <w:r>
-        <w:rPr>
-          <w:rFonts w:ascii="Courier New" w:hAnsi="Courier New"/>
-          <w:sz w:val="20"/>
-        </w:rPr>
-        <w:t>(</w:t>
-      </w:r>
-      <w:proofErr w:type="gramStart"/>
-      <w:r>
-        <w:rPr>
-          <w:rFonts w:ascii="Courier New" w:hAnsi="Courier New"/>
-          <w:sz w:val="20"/>
-        </w:rPr>
-        <w:t>define</w:t>
-      </w:r>
-      <w:proofErr w:type="gramEnd"/>
-      <w:r>
-        <w:rPr>
-          <w:rFonts w:ascii="Courier New" w:hAnsi="Courier New"/>
-          <w:sz w:val="20"/>
-        </w:rPr>
-        <w:t>-type Storage</w:t>
-      </w:r>
-    </w:p>
-    <w:p>
-      <w:pPr>
-        <w:rPr>
-          <w:rFonts w:ascii="Courier New" w:hAnsi="Courier New"/>
-          <w:sz w:val="20"/>
-        </w:rPr>
-      </w:pPr>
-      <w:r>
-        <w:rPr>
-          <w:rFonts w:ascii="Courier New" w:hAnsi="Courier New"/>
-          <w:sz w:val="20"/>
-        </w:rPr>
-        <w:t xml:space="preserve">  [</w:t>
-      </w:r>
-      <w:proofErr w:type="gramStart"/>
-      <w:r>
-        <w:rPr>
-          <w:rFonts w:ascii="Courier New" w:hAnsi="Courier New"/>
-          <w:sz w:val="20"/>
-        </w:rPr>
-        <w:t>cell</w:t>
-      </w:r>
-      <w:proofErr w:type="gramEnd"/>
-      <w:r>
-        <w:rPr>
-          <w:rFonts w:ascii="Courier New" w:hAnsi="Courier New"/>
-          <w:sz w:val="20"/>
-        </w:rPr>
-        <w:t xml:space="preserve"> (location </w:t>
-      </w:r>
-      <w:proofErr w:type="spellStart"/>
-      <w:r>
-        <w:rPr>
-          <w:rFonts w:ascii="Courier New" w:hAnsi="Courier New"/>
-          <w:sz w:val="20"/>
-        </w:rPr>
-        <w:t>Location</w:t>
-      </w:r>
-      <w:proofErr w:type="spellEnd"/>
-      <w:r>
-        <w:rPr>
-          <w:rFonts w:ascii="Courier New" w:hAnsi="Courier New"/>
-          <w:sz w:val="20"/>
-        </w:rPr>
-        <w:t>?) (</w:t>
-      </w:r>
-      <w:proofErr w:type="spellStart"/>
-      <w:proofErr w:type="gramStart"/>
-      <w:r>
-        <w:rPr>
-          <w:rFonts w:ascii="Courier New" w:hAnsi="Courier New"/>
-          <w:sz w:val="20"/>
-        </w:rPr>
-        <w:t>val</w:t>
-      </w:r>
-      <w:proofErr w:type="spellEnd"/>
-      <w:proofErr w:type="gramEnd"/>
-      <w:r>
-        <w:rPr>
-          <w:rFonts w:ascii="Courier New" w:hAnsi="Courier New"/>
-          <w:sz w:val="20"/>
-        </w:rPr>
-        <w:t xml:space="preserve"> Value?)])</w:t>
-      </w:r>
-    </w:p>
-    <w:p>
-      <w:pPr>
-        <w:rPr>
-          <w:rFonts w:ascii="Courier New" w:hAnsi="Courier New"/>
-          <w:sz w:val="20"/>
-        </w:rPr>
-      </w:pPr>
-      <w:r>
-        <w:rPr>
-          <w:rFonts w:ascii="Courier New" w:hAnsi="Courier New"/>
-          <w:sz w:val="20"/>
-        </w:rPr>
-        <w:t>(</w:t>
-      </w:r>
-      <w:proofErr w:type="gramStart"/>
-      <w:r>
-        <w:rPr>
-          <w:rFonts w:ascii="Courier New" w:hAnsi="Courier New"/>
-          <w:sz w:val="20"/>
-        </w:rPr>
-        <w:t>define</w:t>
-      </w:r>
-      <w:proofErr w:type="gramEnd"/>
-      <w:r>
-        <w:rPr>
-          <w:rFonts w:ascii="Courier New" w:hAnsi="Courier New"/>
-          <w:sz w:val="20"/>
-        </w:rPr>
-        <w:t xml:space="preserve"> Store? (</w:t>
-      </w:r>
-      <w:proofErr w:type="gramStart"/>
-      <w:r>
-        <w:rPr>
-          <w:rFonts w:ascii="Courier New" w:hAnsi="Courier New"/>
-          <w:sz w:val="20"/>
-        </w:rPr>
-        <w:t>curry</w:t>
-      </w:r>
-      <w:proofErr w:type="gramEnd"/>
-      <w:r>
-        <w:rPr>
-          <w:rFonts w:ascii="Courier New" w:hAnsi="Courier New"/>
-          <w:sz w:val="20"/>
-        </w:rPr>
-        <w:t xml:space="preserve"> </w:t>
-      </w:r>
-      <w:proofErr w:type="spellStart"/>
-      <w:r>
-        <w:rPr>
-          <w:rFonts w:ascii="Courier New" w:hAnsi="Courier New"/>
-          <w:sz w:val="20"/>
-        </w:rPr>
-        <w:t>andmap</w:t>
-      </w:r>
-      <w:proofErr w:type="spellEnd"/>
-      <w:r>
-        <w:rPr>
-          <w:rFonts w:ascii="Courier New" w:hAnsi="Courier New"/>
-          <w:sz w:val="20"/>
-        </w:rPr>
-        <w:t xml:space="preserve"> Storage?))</w:t>
-      </w:r>
-    </w:p>
-    <w:p>
-      <w:pPr>
-        <w:pStyle w:val="Code"/>
-      </w:pPr>
-    </w:p>
-    <w:p>
-      <w:pPr>
-        <w:pStyle w:val="Code"/>
-      </w:pPr>
-      <w:r>
-        <w:t>(</w:t>
-      </w:r>
-      <w:proofErr w:type="gramStart"/>
-      <w:r>
-        <w:t>define</w:t>
-      </w:r>
-      <w:proofErr w:type="gramEnd"/>
-      <w:r>
-        <w:t>-type Result</w:t>
-      </w:r>
-    </w:p>
-    <w:p>
-      <w:pPr>
-        <w:pStyle w:val="Code"/>
-      </w:pPr>
-      <w:r>
-        <w:t xml:space="preserve">  [</w:t>
-      </w:r>
-      <w:proofErr w:type="gramStart"/>
-      <w:r>
-        <w:t>v</w:t>
-      </w:r>
-      <w:proofErr w:type="gramEnd"/>
-      <w:r>
-        <w:t>*s (v Value?) (</w:t>
-      </w:r>
-      <w:proofErr w:type="gramStart"/>
-      <w:r>
-        <w:t>s</w:t>
-      </w:r>
-      <w:proofErr w:type="gramEnd"/>
-      <w:r>
-        <w:t xml:space="preserve"> Store?)])</w:t>
-      </w:r>
-    </w:p>
-    <w:p>
-      <w:pPr>
-        <w:pStyle w:val="Code"/>
-      </w:pPr>
-    </w:p>
-    <w:p>
-      <w:pPr>
-        <w:pStyle w:val="Code"/>
-      </w:pPr>
-    </w:p>
-    <w:p>
-      <w:pPr>
-        <w:pStyle w:val="Code"/>
-      </w:pPr>
-      <w:proofErr w:type="gramStart"/>
-      <w:r>
-        <w:t>;;</w:t>
-      </w:r>
-      <w:proofErr w:type="gramEnd"/>
-      <w:r>
-        <w:t xml:space="preserve"> The usual recursive interpretation function</w:t>
-      </w:r>
-    </w:p>
-    <w:p>
-      <w:pPr>
-        <w:pStyle w:val="Code"/>
-      </w:pPr>
-      <w:r>
-        <w:t>(</w:t>
-      </w:r>
-      <w:proofErr w:type="gramStart"/>
-      <w:r>
-        <w:t>define</w:t>
-      </w:r>
-      <w:proofErr w:type="gramEnd"/>
-      <w:r>
-        <w:t xml:space="preserve"> (</w:t>
-      </w:r>
-      <w:proofErr w:type="spellStart"/>
-      <w:r>
-        <w:t>interp</w:t>
-      </w:r>
-      <w:proofErr w:type="spellEnd"/>
-      <w:r>
-        <w:t xml:space="preserve"> [</w:t>
-      </w:r>
-      <w:proofErr w:type="spellStart"/>
-      <w:r>
-        <w:t>expr</w:t>
-      </w:r>
-      <w:proofErr w:type="spellEnd"/>
-      <w:r>
-        <w:t xml:space="preserve"> </w:t>
-      </w:r>
-      <w:proofErr w:type="spellStart"/>
-      <w:r>
-        <w:t>ExprC</w:t>
-      </w:r>
-      <w:proofErr w:type="spellEnd"/>
-      <w:r>
-        <w:t>?] [</w:t>
-      </w:r>
-      <w:proofErr w:type="spellStart"/>
-      <w:proofErr w:type="gramStart"/>
-      <w:r>
-        <w:t>env</w:t>
-      </w:r>
-      <w:proofErr w:type="spellEnd"/>
-      <w:proofErr w:type="gramEnd"/>
-      <w:r>
-        <w:t xml:space="preserve"> </w:t>
-      </w:r>
-      <w:proofErr w:type="spellStart"/>
-      <w:r>
-        <w:t>Env</w:t>
-      </w:r>
-      <w:proofErr w:type="spellEnd"/>
-      <w:r>
-        <w:t>?] [</w:t>
-      </w:r>
-      <w:proofErr w:type="spellStart"/>
-      <w:proofErr w:type="gramStart"/>
-      <w:r>
-        <w:t>fds</w:t>
-      </w:r>
-      <w:proofErr w:type="spellEnd"/>
-      <w:proofErr w:type="gramEnd"/>
-      <w:r>
-        <w:t xml:space="preserve"> </w:t>
-      </w:r>
-      <w:proofErr w:type="spellStart"/>
-      <w:r>
-        <w:t>FunEnv</w:t>
-      </w:r>
-      <w:proofErr w:type="spellEnd"/>
-      <w:r>
-        <w:t>?] [</w:t>
-      </w:r>
-      <w:proofErr w:type="spellStart"/>
-      <w:proofErr w:type="gramStart"/>
-      <w:r>
-        <w:t>sto</w:t>
-      </w:r>
-      <w:proofErr w:type="spellEnd"/>
-      <w:proofErr w:type="gramEnd"/>
-      <w:r>
-        <w:t xml:space="preserve"> Store?]) Result?</w:t>
-      </w:r>
-    </w:p>
-    <w:p>
-      <w:pPr>
-        <w:pStyle w:val="Code"/>
-      </w:pPr>
-      <w:r>
-        <w:t xml:space="preserve">  ...)</w:t>
-      </w:r>
-    </w:p>
-    <w:p>
-      <w:pPr>
-        <w:pStyle w:val="Code"/>
-      </w:pPr>
-    </w:p>
-    <w:p>
-      <w:pPr>
-        <w:pStyle w:val="Code"/>
-      </w:pPr>
-      <w:r>
-        <w:t>(</w:t>
-      </w:r>
-      <w:proofErr w:type="gramStart"/>
-      <w:r>
-        <w:t>define</w:t>
-      </w:r>
-      <w:proofErr w:type="gramEnd"/>
-      <w:r>
-        <w:t xml:space="preserve">-type </w:t>
-      </w:r>
-      <w:proofErr w:type="spellStart"/>
-      <w:r>
-        <w:t>MirajProgram</w:t>
-      </w:r>
-      <w:proofErr w:type="spellEnd"/>
-    </w:p>
-    <w:p>
-      <w:pPr>
-        <w:pStyle w:val="Code"/>
-      </w:pPr>
-      <w:r>
-        <w:t xml:space="preserve">  [</w:t>
-      </w:r>
-      <w:proofErr w:type="spellStart"/>
-      <w:proofErr w:type="gramStart"/>
-      <w:r>
-        <w:t>miraj</w:t>
-      </w:r>
-      <w:proofErr w:type="spellEnd"/>
-      <w:proofErr w:type="gramEnd"/>
-      <w:r>
-        <w:t xml:space="preserve"> (</w:t>
-      </w:r>
-      <w:proofErr w:type="spellStart"/>
-      <w:r>
-        <w:t>fds</w:t>
-      </w:r>
-      <w:proofErr w:type="spellEnd"/>
-      <w:r>
-        <w:t xml:space="preserve"> </w:t>
-      </w:r>
-      <w:proofErr w:type="spellStart"/>
-      <w:r>
-        <w:t>FunEnv</w:t>
-      </w:r>
-      <w:proofErr w:type="spellEnd"/>
-      <w:r>
-        <w:t>?) (</w:t>
-      </w:r>
-      <w:proofErr w:type="gramStart"/>
-      <w:r>
-        <w:t>exp</w:t>
-      </w:r>
-      <w:proofErr w:type="gramEnd"/>
-      <w:r>
-        <w:t xml:space="preserve"> </w:t>
-      </w:r>
-      <w:proofErr w:type="spellStart"/>
-      <w:r>
-        <w:t>ExprC</w:t>
-      </w:r>
-      <w:proofErr w:type="spellEnd"/>
-      <w:r>
-        <w:t>?)])</w:t>
-      </w:r>
-    </w:p>
-    <w:p>
-      <w:pPr>
-        <w:pStyle w:val="Code"/>
-      </w:pPr>
-    </w:p>
-    <w:p>
-      <w:pPr>
-        <w:pStyle w:val="Code"/>
-      </w:pPr>
-      <w:r>
-        <w:t>(</w:t>
-      </w:r>
-      <w:proofErr w:type="gramStart"/>
-      <w:r>
-        <w:t>define</w:t>
-      </w:r>
-      <w:proofErr w:type="gramEnd"/>
-      <w:r>
-        <w:t xml:space="preserve"> (</w:t>
-      </w:r>
-      <w:proofErr w:type="spellStart"/>
-      <w:r>
-        <w:t>interp</w:t>
-      </w:r>
-      <w:proofErr w:type="spellEnd"/>
-      <w:r>
-        <w:t xml:space="preserve">-program [mp </w:t>
-      </w:r>
-      <w:proofErr w:type="spellStart"/>
-      <w:r>
-        <w:t>MirajProgram</w:t>
-      </w:r>
-      <w:proofErr w:type="spellEnd"/>
-      <w:r>
-        <w:t>?])</w:t>
-      </w:r>
-    </w:p>
-    <w:p>
-      <w:pPr>
-        <w:pStyle w:val="Code"/>
-      </w:pPr>
-      <w:r>
-        <w:t xml:space="preserve">  </w:t>
-      </w:r>
-      <w:r>
-        <w:t>(</w:t>
-      </w:r>
-      <w:proofErr w:type="spellStart"/>
-      <w:proofErr w:type="gramStart"/>
-      <w:r>
-        <w:t>interp</w:t>
-      </w:r>
-      <w:proofErr w:type="spellEnd"/>
-      <w:proofErr w:type="gramEnd"/>
-      <w:r>
-        <w:t xml:space="preserve"> (</w:t>
-      </w:r>
-      <w:proofErr w:type="spellStart"/>
-      <w:r>
-        <w:t>miraj</w:t>
-      </w:r>
-      <w:proofErr w:type="spellEnd"/>
-      <w:r>
-        <w:t xml:space="preserve">-exp mp) </w:t>
-      </w:r>
-      <w:r>
-        <w:t>empty</w:t>
-      </w:r>
-      <w:r>
-        <w:t xml:space="preserve"> (</w:t>
-      </w:r>
-      <w:proofErr w:type="spellStart"/>
-      <w:r>
-        <w:t>miraj-fds</w:t>
-      </w:r>
-      <w:proofErr w:type="spellEnd"/>
-      <w:r>
-        <w:t xml:space="preserve"> mp) </w:t>
-      </w:r>
-      <w:r>
-        <w:t>empty</w:t>
-      </w:r>
-      <w:r>
-        <w:t>)</w:t>
-      </w:r>
-      <w:r>
-        <w:t>)</w:t>
-      </w:r>
-    </w:p>
-    <w:p/>
-    <w:p>
       <w:r>
         <w:t xml:space="preserve">Note that a </w:t>
       </w:r>
@@ -2004,7 +1978,13 @@
       </w:r>
       <w:proofErr w:type="spellEnd"/>
       <w:r>
-        <w:t xml:space="preserve"> program is simply a list of function declarations and an expression to evaluate. </w:t>
+        <w:t xml:space="preserve"> program is simply a</w:t>
+      </w:r>
+      <w:r>
+        <w:t>n</w:t>
+      </w:r>
+      <w:r>
+        <w:t xml:space="preserve"> expression to evaluate. </w:t>
       </w:r>
       <w:r>
         <w:t>The only types of values are integers, and the fact that procedures must accept and return an integer makes for some slightly odd examples, but simplifies the implementation.</w:t>
@@ -9369,6 +9349,7 @@
   </w:style>
   <w:style w:type="character" w:default="1" w:styleId="DefaultParagraphFont">
     <w:name w:val="Default Paragraph Font"/>
+    <w:semiHidden/>
     <w:unhideWhenUsed/>
   </w:style>
   <w:style w:type="table" w:default="1" w:styleId="TableNormal">

</xml_diff>